<commit_message>
all the changes from epampdp
</commit_message>
<xml_diff>
--- a/AUTH_AUTORIZATION/OAuth2.0_Explaination.docx
+++ b/AUTH_AUTORIZATION/OAuth2.0_Explaination.docx
@@ -337,6 +337,7 @@
         <w:rPr>
           <w:noProof/>
         </w:rPr>
+        <w:lastRenderedPageBreak/>
         <w:drawing>
           <wp:inline distT="0" distB="0" distL="0" distR="0" wp14:anchorId="30816C9F" wp14:editId="4E0F9407">
             <wp:extent cx="4062095" cy="1843132"/>
@@ -616,7 +617,6 @@
         </w:tabs>
       </w:pPr>
       <w:r>
-        <w:lastRenderedPageBreak/>
         <w:t>That APP is APP1 Which has front Channel APP1(FC-APP1) and Back Channel APP1 (BC-APP1)</w:t>
       </w:r>
     </w:p>
@@ -632,6 +632,7 @@
         </w:tabs>
       </w:pPr>
       <w:r>
+        <w:lastRenderedPageBreak/>
         <w:t>Auth-Server can be built from scratch or we can use AUTH0 Servers like OKTA, GOOGLE WORKSPACES , PingFederate etc.</w:t>
       </w:r>
     </w:p>
@@ -975,8 +976,17 @@
         <w:ind w:left="720"/>
       </w:pPr>
       <w:r>
+        <w:t>On Backend:</w:t>
+      </w:r>
+    </w:p>
+    <w:p>
+      <w:pPr>
+        <w:pStyle w:val="NoSpacing"/>
+        <w:ind w:left="720"/>
+      </w:pPr>
+      <w:r>
         <w:lastRenderedPageBreak/>
-        <w:t>On Backend:</w:t>
+        <w:t>var express = require('express');</w:t>
       </w:r>
     </w:p>
     <w:p>
@@ -985,7 +995,7 @@
         <w:ind w:left="720"/>
       </w:pPr>
       <w:r>
-        <w:t>var express = require('express');</w:t>
+        <w:t>var request = require('request');</w:t>
       </w:r>
     </w:p>
     <w:p>
@@ -994,7 +1004,7 @@
         <w:ind w:left="720"/>
       </w:pPr>
       <w:r>
-        <w:t>var request = require('request');</w:t>
+        <w:t>var qs = require('querystring');</w:t>
       </w:r>
     </w:p>
     <w:p>
@@ -1003,7 +1013,7 @@
         <w:ind w:left="720"/>
       </w:pPr>
       <w:r>
-        <w:t>var qs = require('querystring');</w:t>
+        <w:t>var app = express();</w:t>
       </w:r>
     </w:p>
     <w:p>
@@ -1011,15 +1021,15 @@
         <w:pStyle w:val="NoSpacing"/>
         <w:ind w:left="720"/>
       </w:pPr>
-      <w:r>
-        <w:t>var app = express();</w:t>
-      </w:r>
     </w:p>
     <w:p>
       <w:pPr>
         <w:pStyle w:val="NoSpacing"/>
         <w:ind w:left="720"/>
       </w:pPr>
+      <w:r>
+        <w:t>// Configuration</w:t>
+      </w:r>
     </w:p>
     <w:p>
       <w:pPr>
@@ -1027,7 +1037,7 @@
         <w:ind w:left="720"/>
       </w:pPr>
       <w:r>
-        <w:t>// Configuration</w:t>
+        <w:t>var client_id = 'YOUR_CLIENT_ID';</w:t>
       </w:r>
     </w:p>
     <w:p>
@@ -1036,7 +1046,7 @@
         <w:ind w:left="720"/>
       </w:pPr>
       <w:r>
-        <w:t>var client_id = 'YOUR_CLIENT_ID';</w:t>
+        <w:t>var client_secret = 'YOUR_CLIENT_SECRET';</w:t>
       </w:r>
     </w:p>
     <w:p>
@@ -1045,7 +1055,7 @@
         <w:ind w:left="720"/>
       </w:pPr>
       <w:r>
-        <w:t>var client_secret = 'YOUR_CLIENT_SECRET';</w:t>
+        <w:t>var redirect_uri = 'http://localhost:3000/callback';</w:t>
       </w:r>
     </w:p>
     <w:p>
@@ -1054,7 +1064,7 @@
         <w:ind w:left="720"/>
       </w:pPr>
       <w:r>
-        <w:t>var redirect_uri = 'http://localhost:3000/callback';</w:t>
+        <w:t>var auth_url = 'https://YOUR_AUTH_SERVER/authorize';</w:t>
       </w:r>
     </w:p>
     <w:p>
@@ -1063,7 +1073,7 @@
         <w:ind w:left="720"/>
       </w:pPr>
       <w:r>
-        <w:t>var auth_url = 'https://YOUR_AUTH_SERVER/authorize';</w:t>
+        <w:t>var token_url = 'https://YOUR_AUTH_SERVER/token';</w:t>
       </w:r>
     </w:p>
     <w:p>
@@ -1071,15 +1081,15 @@
         <w:pStyle w:val="NoSpacing"/>
         <w:ind w:left="720"/>
       </w:pPr>
-      <w:r>
-        <w:t>var token_url = 'https://YOUR_AUTH_SERVER/token';</w:t>
-      </w:r>
     </w:p>
     <w:p>
       <w:pPr>
         <w:pStyle w:val="NoSpacing"/>
         <w:ind w:left="720"/>
       </w:pPr>
+      <w:r>
+        <w:t>// Redirect user to OAuth server for authentication</w:t>
+      </w:r>
     </w:p>
     <w:p>
       <w:pPr>
@@ -1087,7 +1097,7 @@
         <w:ind w:left="720"/>
       </w:pPr>
       <w:r>
-        <w:t>// Redirect user to OAuth server for authentication</w:t>
+        <w:t>app.get('/auth', function(req, res) {</w:t>
       </w:r>
     </w:p>
     <w:p>
@@ -1096,7 +1106,7 @@
         <w:ind w:left="720"/>
       </w:pPr>
       <w:r>
-        <w:t>app.get('/auth', function(req, res) {</w:t>
+        <w:t xml:space="preserve">  res.redirect(auth_url + '?' + qs.stringify({</w:t>
       </w:r>
     </w:p>
     <w:p>
@@ -1105,7 +1115,7 @@
         <w:ind w:left="720"/>
       </w:pPr>
       <w:r>
-        <w:t xml:space="preserve">  res.redirect(auth_url + '?' + qs.stringify({</w:t>
+        <w:t xml:space="preserve">    client_id: client_id,</w:t>
       </w:r>
     </w:p>
     <w:p>
@@ -1114,7 +1124,7 @@
         <w:ind w:left="720"/>
       </w:pPr>
       <w:r>
-        <w:t xml:space="preserve">    client_id: client_id,</w:t>
+        <w:t xml:space="preserve">    response_type: 'code',</w:t>
       </w:r>
     </w:p>
     <w:p>
@@ -1123,7 +1133,7 @@
         <w:ind w:left="720"/>
       </w:pPr>
       <w:r>
-        <w:t xml:space="preserve">    response_type: 'code',</w:t>
+        <w:t xml:space="preserve">    redirect_uri: redirect_uri</w:t>
       </w:r>
     </w:p>
     <w:p>
@@ -1132,7 +1142,7 @@
         <w:ind w:left="720"/>
       </w:pPr>
       <w:r>
-        <w:t xml:space="preserve">    redirect_uri: redirect_uri</w:t>
+        <w:t xml:space="preserve">  }));</w:t>
       </w:r>
     </w:p>
     <w:p>
@@ -1141,7 +1151,7 @@
         <w:ind w:left="720"/>
       </w:pPr>
       <w:r>
-        <w:t xml:space="preserve">  }));</w:t>
+        <w:t>});</w:t>
       </w:r>
     </w:p>
     <w:p>
@@ -1149,15 +1159,15 @@
         <w:pStyle w:val="NoSpacing"/>
         <w:ind w:left="720"/>
       </w:pPr>
-      <w:r>
-        <w:t>});</w:t>
-      </w:r>
     </w:p>
     <w:p>
       <w:pPr>
         <w:pStyle w:val="NoSpacing"/>
         <w:ind w:left="720"/>
       </w:pPr>
+      <w:r>
+        <w:t>// Callback endpoint, exchange the authorization code for an access token</w:t>
+      </w:r>
     </w:p>
     <w:p>
       <w:pPr>
@@ -1165,7 +1175,7 @@
         <w:ind w:left="720"/>
       </w:pPr>
       <w:r>
-        <w:t>// Callback endpoint, exchange the authorization code for an access token</w:t>
+        <w:t>app.get('/callback', function(req, res) {</w:t>
       </w:r>
     </w:p>
     <w:p>
@@ -1174,19 +1184,7 @@
         <w:ind w:left="720"/>
       </w:pPr>
       <w:r>
-        <w:t>app.get('/callback', function(req, res) {</w:t>
-      </w:r>
-    </w:p>
-    <w:p>
-      <w:pPr>
-        <w:pStyle w:val="NoSpacing"/>
-        <w:ind w:left="720"/>
-      </w:pPr>
-      <w:r>
-        <w:t xml:space="preserve">  var code = req.query.code;</w:t>
-      </w:r>
-      <w:r>
-        <w:t xml:space="preserve">  //</w:t>
+        <w:t xml:space="preserve">  var code = req.query.code;  //</w:t>
       </w:r>
       <w:r>
         <w:rPr>
@@ -1409,7 +1407,6 @@
           <w:b/>
           <w:bCs/>
         </w:rPr>
-        <w:lastRenderedPageBreak/>
         <w:t>-----------------------------------------------------</w:t>
       </w:r>
       <w:r>
@@ -1425,6 +1422,7 @@
         <w:pStyle w:val="NoSpacing"/>
       </w:pPr>
       <w:r>
+        <w:lastRenderedPageBreak/>
         <w:t xml:space="preserve">Authorization Code is Opaque key, without much information , BC-APP1 Shares Authorization Code + SALT Value with Auth-Server , Even If the Authorization Code is leaked , the salt value is known only to BC-APP1 and Authorization Server. </w:t>
       </w:r>
       <w:r>
@@ -1815,7 +1813,6 @@
         <w:pStyle w:val="NoSpacing"/>
       </w:pPr>
       <w:r>
-        <w:lastRenderedPageBreak/>
         <w:tab/>
         <w:t xml:space="preserve">Scope: FC-APP1 request for permissions, read/write/read-write  and </w:t>
       </w:r>
@@ -1833,6 +1830,7 @@
         <w:pStyle w:val="NoSpacing"/>
       </w:pPr>
       <w:r>
+        <w:lastRenderedPageBreak/>
         <w:t xml:space="preserve">Step 3: Auth server prompts the User for his consent </w:t>
       </w:r>
     </w:p>
@@ -2746,6 +2744,7 @@
         <w:pStyle w:val="NoSpacing"/>
       </w:pPr>
       <w:r>
+        <w:lastRenderedPageBreak/>
         <w:t xml:space="preserve">The auth method in the package will retrieve the bearer token and Id token and will give access to protected resources. All this is encapsulated </w:t>
       </w:r>
     </w:p>
@@ -2981,25 +2980,152 @@
           <w:szCs w:val="24"/>
           <w14:ligatures w14:val="none"/>
         </w:rPr>
+        <w:t>Do note, however, that usage of this scope might be subject to the user's approval, and the authorization server may also deny issuing refresh tokens based on its policy even when this scope is requested.</w:t>
+      </w:r>
+    </w:p>
+    <w:p>
+      <w:pPr>
+        <w:pStyle w:val="NoSpacing"/>
+      </w:pPr>
+    </w:p>
+    <w:p>
+      <w:pPr>
+        <w:pStyle w:val="NoSpacing"/>
+      </w:pPr>
+    </w:p>
+    <w:p>
+      <w:pPr>
+        <w:pStyle w:val="NoSpacing"/>
+      </w:pPr>
+      <w:r>
+        <w:t>import createAuth0Client from '@auth0/auth0-spa-js';</w:t>
+      </w:r>
+    </w:p>
+    <w:p>
+      <w:pPr>
+        <w:pStyle w:val="NoSpacing"/>
+      </w:pPr>
+    </w:p>
+    <w:p>
+      <w:pPr>
+        <w:pStyle w:val="NoSpacing"/>
+      </w:pPr>
+      <w:r>
+        <w:t>const auth0 = await createAuth0Client({</w:t>
+      </w:r>
+    </w:p>
+    <w:p>
+      <w:pPr>
+        <w:pStyle w:val="NoSpacing"/>
+      </w:pPr>
+      <w:r>
+        <w:t xml:space="preserve">  domain: 'YOUR_DOMAIN',</w:t>
+      </w:r>
+    </w:p>
+    <w:p>
+      <w:pPr>
+        <w:pStyle w:val="NoSpacing"/>
+      </w:pPr>
+      <w:r>
+        <w:t xml:space="preserve">  client_id: 'YOUR_CLIENT_ID',</w:t>
+      </w:r>
+    </w:p>
+    <w:p>
+      <w:pPr>
+        <w:pStyle w:val="NoSpacing"/>
+      </w:pPr>
+      <w:r>
+        <w:t xml:space="preserve">  redirect_uri: window.location.origin,</w:t>
+      </w:r>
+    </w:p>
+    <w:p>
+      <w:pPr>
+        <w:pStyle w:val="NoSpacing"/>
+      </w:pPr>
+      <w:r>
+        <w:t xml:space="preserve">  audience: 'YOUR_API_IDENTIFIER',</w:t>
+      </w:r>
+    </w:p>
+    <w:p>
+      <w:pPr>
+        <w:pStyle w:val="NoSpacing"/>
+      </w:pPr>
+      <w:r>
+        <w:t xml:space="preserve">  scope: 'openid profile email offline_access',</w:t>
+      </w:r>
+    </w:p>
+    <w:p>
+      <w:pPr>
+        <w:pStyle w:val="NoSpacing"/>
+      </w:pPr>
+      <w:r>
+        <w:t>});</w:t>
+      </w:r>
+    </w:p>
+    <w:p>
+      <w:pPr>
+        <w:pStyle w:val="NoSpacing"/>
+      </w:pPr>
+    </w:p>
+    <w:p>
+      <w:pPr>
+        <w:pStyle w:val="NoSpacing"/>
+      </w:pPr>
+      <w:r>
+        <w:t>// Log in the user and get the tokens</w:t>
+      </w:r>
+    </w:p>
+    <w:p>
+      <w:pPr>
+        <w:pStyle w:val="NoSpacing"/>
+      </w:pPr>
+      <w:r>
+        <w:t>await auth0.loginWithRedirect();</w:t>
+      </w:r>
+    </w:p>
+    <w:p>
+      <w:pPr>
+        <w:pStyle w:val="NoSpacing"/>
+      </w:pPr>
+      <w:r>
+        <w:t>const token = await auth0.getTokenSilently();</w:t>
+      </w:r>
+    </w:p>
+    <w:p>
+      <w:pPr>
+        <w:pStyle w:val="NoSpacing"/>
+      </w:pPr>
+      <w:r>
+        <w:t>const refreshToken = auth0.getRefreshToken(); // Store this securely</w:t>
+      </w:r>
+    </w:p>
+    <w:p>
+      <w:pPr>
+        <w:pStyle w:val="NoSpacing"/>
+      </w:pPr>
+    </w:p>
+    <w:p>
+      <w:pPr>
+        <w:pStyle w:val="NoSpacing"/>
+      </w:pPr>
+      <w:r>
+        <w:t>Set up Axios Instance:</w:t>
+      </w:r>
+    </w:p>
+    <w:p>
+      <w:pPr>
+        <w:pStyle w:val="NoSpacing"/>
+      </w:pPr>
+      <w:r>
+        <w:t>import axios from 'axios';</w:t>
+      </w:r>
+    </w:p>
+    <w:p>
+      <w:pPr>
+        <w:pStyle w:val="NoSpacing"/>
+      </w:pPr>
+      <w:r>
         <w:lastRenderedPageBreak/>
-        <w:t>Do note, however, that usage of this scope might be subject to the user's approval, and the authorization server may also deny issuing refresh tokens based on its policy even when this scope is requested.</w:t>
-      </w:r>
-    </w:p>
-    <w:p>
-      <w:pPr>
-        <w:pStyle w:val="NoSpacing"/>
-      </w:pPr>
-    </w:p>
-    <w:p>
-      <w:pPr>
-        <w:pStyle w:val="NoSpacing"/>
-      </w:pPr>
-    </w:p>
-    <w:p>
-      <w:pPr>
-        <w:pStyle w:val="NoSpacing"/>
-      </w:pPr>
-      <w:r>
         <w:t>import createAuth0Client from '@auth0/auth0-spa-js';</w:t>
       </w:r>
     </w:p>
@@ -3013,47 +3139,23 @@
         <w:pStyle w:val="NoSpacing"/>
       </w:pPr>
       <w:r>
-        <w:t>const auth0 = await createAuth0Client({</w:t>
-      </w:r>
-    </w:p>
-    <w:p>
-      <w:pPr>
-        <w:pStyle w:val="NoSpacing"/>
-      </w:pPr>
-      <w:r>
-        <w:t xml:space="preserve">  domain: 'YOUR_DOMAIN',</w:t>
-      </w:r>
-    </w:p>
-    <w:p>
-      <w:pPr>
-        <w:pStyle w:val="NoSpacing"/>
-      </w:pPr>
-      <w:r>
-        <w:t xml:space="preserve">  client_id: 'YOUR_CLIENT_ID',</w:t>
-      </w:r>
-    </w:p>
-    <w:p>
-      <w:pPr>
-        <w:pStyle w:val="NoSpacing"/>
-      </w:pPr>
-      <w:r>
-        <w:t xml:space="preserve">  redirect_uri: window.location.origin,</w:t>
-      </w:r>
-    </w:p>
-    <w:p>
-      <w:pPr>
-        <w:pStyle w:val="NoSpacing"/>
-      </w:pPr>
-      <w:r>
-        <w:t xml:space="preserve">  audience: 'YOUR_API_IDENTIFIER',</w:t>
-      </w:r>
-    </w:p>
-    <w:p>
-      <w:pPr>
-        <w:pStyle w:val="NoSpacing"/>
-      </w:pPr>
-      <w:r>
-        <w:t xml:space="preserve">  scope: 'openid profile email offline_access',</w:t>
+        <w:t>// Create an axios instance</w:t>
+      </w:r>
+    </w:p>
+    <w:p>
+      <w:pPr>
+        <w:pStyle w:val="NoSpacing"/>
+      </w:pPr>
+      <w:r>
+        <w:t>const api = axios.create({</w:t>
+      </w:r>
+    </w:p>
+    <w:p>
+      <w:pPr>
+        <w:pStyle w:val="NoSpacing"/>
+      </w:pPr>
+      <w:r>
+        <w:t xml:space="preserve">  baseURL: 'https://your-api-url.com',</w:t>
       </w:r>
     </w:p>
     <w:p>
@@ -3074,109 +3176,6 @@
         <w:pStyle w:val="NoSpacing"/>
       </w:pPr>
       <w:r>
-        <w:t>// Log in the user and get the tokens</w:t>
-      </w:r>
-    </w:p>
-    <w:p>
-      <w:pPr>
-        <w:pStyle w:val="NoSpacing"/>
-      </w:pPr>
-      <w:r>
-        <w:t>await auth0.loginWithRedirect();</w:t>
-      </w:r>
-    </w:p>
-    <w:p>
-      <w:pPr>
-        <w:pStyle w:val="NoSpacing"/>
-      </w:pPr>
-      <w:r>
-        <w:t>const token = await auth0.getTokenSilently();</w:t>
-      </w:r>
-    </w:p>
-    <w:p>
-      <w:pPr>
-        <w:pStyle w:val="NoSpacing"/>
-      </w:pPr>
-      <w:r>
-        <w:t>const refreshToken = auth0.getRefreshToken(); // Store this securely</w:t>
-      </w:r>
-    </w:p>
-    <w:p>
-      <w:pPr>
-        <w:pStyle w:val="NoSpacing"/>
-      </w:pPr>
-    </w:p>
-    <w:p>
-      <w:pPr>
-        <w:pStyle w:val="NoSpacing"/>
-      </w:pPr>
-      <w:r>
-        <w:t>Set up Axios Instance:</w:t>
-      </w:r>
-    </w:p>
-    <w:p>
-      <w:pPr>
-        <w:pStyle w:val="NoSpacing"/>
-      </w:pPr>
-      <w:r>
-        <w:t>import axios from 'axios';</w:t>
-      </w:r>
-    </w:p>
-    <w:p>
-      <w:pPr>
-        <w:pStyle w:val="NoSpacing"/>
-      </w:pPr>
-      <w:r>
-        <w:t>import createAuth0Client from '@auth0/auth0-spa-js';</w:t>
-      </w:r>
-    </w:p>
-    <w:p>
-      <w:pPr>
-        <w:pStyle w:val="NoSpacing"/>
-      </w:pPr>
-    </w:p>
-    <w:p>
-      <w:pPr>
-        <w:pStyle w:val="NoSpacing"/>
-      </w:pPr>
-      <w:r>
-        <w:t>// Create an axios instance</w:t>
-      </w:r>
-    </w:p>
-    <w:p>
-      <w:pPr>
-        <w:pStyle w:val="NoSpacing"/>
-      </w:pPr>
-      <w:r>
-        <w:t>const api = axios.create({</w:t>
-      </w:r>
-    </w:p>
-    <w:p>
-      <w:pPr>
-        <w:pStyle w:val="NoSpacing"/>
-      </w:pPr>
-      <w:r>
-        <w:t xml:space="preserve">  baseURL: 'https://your-api-url.com',</w:t>
-      </w:r>
-    </w:p>
-    <w:p>
-      <w:pPr>
-        <w:pStyle w:val="NoSpacing"/>
-      </w:pPr>
-      <w:r>
-        <w:t>});</w:t>
-      </w:r>
-    </w:p>
-    <w:p>
-      <w:pPr>
-        <w:pStyle w:val="NoSpacing"/>
-      </w:pPr>
-    </w:p>
-    <w:p>
-      <w:pPr>
-        <w:pStyle w:val="NoSpacing"/>
-      </w:pPr>
-      <w:r>
         <w:t>// Function to get access token from Auth0</w:t>
       </w:r>
     </w:p>
@@ -3315,182 +3314,182 @@
         <w:pStyle w:val="NoSpacing"/>
       </w:pPr>
       <w:r>
+        <w:t xml:space="preserve">  }</w:t>
+      </w:r>
+    </w:p>
+    <w:p>
+      <w:pPr>
+        <w:pStyle w:val="NoSpacing"/>
+      </w:pPr>
+    </w:p>
+    <w:p>
+      <w:pPr>
+        <w:pStyle w:val="NoSpacing"/>
+      </w:pPr>
+      <w:r>
+        <w:t xml:space="preserve">  return data.access_token;</w:t>
+      </w:r>
+    </w:p>
+    <w:p>
+      <w:pPr>
+        <w:pStyle w:val="NoSpacing"/>
+      </w:pPr>
+      <w:r>
+        <w:t>};</w:t>
+      </w:r>
+    </w:p>
+    <w:p>
+      <w:pPr>
+        <w:pStyle w:val="NoSpacing"/>
+      </w:pPr>
+    </w:p>
+    <w:p>
+      <w:pPr>
+        <w:pStyle w:val="NoSpacing"/>
+      </w:pPr>
+      <w:r>
+        <w:t>// Add a request interceptor</w:t>
+      </w:r>
+    </w:p>
+    <w:p>
+      <w:pPr>
+        <w:pStyle w:val="NoSpacing"/>
+      </w:pPr>
+      <w:r>
+        <w:t>api.interceptors.request.use(</w:t>
+      </w:r>
+    </w:p>
+    <w:p>
+      <w:pPr>
+        <w:pStyle w:val="NoSpacing"/>
+      </w:pPr>
+      <w:r>
+        <w:t xml:space="preserve">  async (config) =&gt; {</w:t>
+      </w:r>
+    </w:p>
+    <w:p>
+      <w:pPr>
+        <w:pStyle w:val="NoSpacing"/>
+      </w:pPr>
+      <w:r>
+        <w:t xml:space="preserve">    const token = await getAccessToken();</w:t>
+      </w:r>
+    </w:p>
+    <w:p>
+      <w:pPr>
+        <w:pStyle w:val="NoSpacing"/>
+      </w:pPr>
+      <w:r>
+        <w:t xml:space="preserve">    if (token) {</w:t>
+      </w:r>
+    </w:p>
+    <w:p>
+      <w:pPr>
+        <w:pStyle w:val="NoSpacing"/>
+      </w:pPr>
+      <w:r>
+        <w:t xml:space="preserve">      config.headers['Authorization'] = `Bearer ${token}`;</w:t>
+      </w:r>
+    </w:p>
+    <w:p>
+      <w:pPr>
+        <w:pStyle w:val="NoSpacing"/>
+      </w:pPr>
+      <w:r>
+        <w:t xml:space="preserve">    }</w:t>
+      </w:r>
+    </w:p>
+    <w:p>
+      <w:pPr>
+        <w:pStyle w:val="NoSpacing"/>
+      </w:pPr>
+      <w:r>
+        <w:t xml:space="preserve">    return config;</w:t>
+      </w:r>
+    </w:p>
+    <w:p>
+      <w:pPr>
+        <w:pStyle w:val="NoSpacing"/>
+      </w:pPr>
+      <w:r>
+        <w:t xml:space="preserve">  },</w:t>
+      </w:r>
+    </w:p>
+    <w:p>
+      <w:pPr>
+        <w:pStyle w:val="NoSpacing"/>
+      </w:pPr>
+      <w:r>
+        <w:t xml:space="preserve">  (error) =&gt; {</w:t>
+      </w:r>
+    </w:p>
+    <w:p>
+      <w:pPr>
+        <w:pStyle w:val="NoSpacing"/>
+      </w:pPr>
+      <w:r>
+        <w:t xml:space="preserve">    return Promise.reject(error);</w:t>
+      </w:r>
+    </w:p>
+    <w:p>
+      <w:pPr>
+        <w:pStyle w:val="NoSpacing"/>
+      </w:pPr>
+      <w:r>
+        <w:t xml:space="preserve">  }</w:t>
+      </w:r>
+    </w:p>
+    <w:p>
+      <w:pPr>
+        <w:pStyle w:val="NoSpacing"/>
+      </w:pPr>
+      <w:r>
+        <w:t>);</w:t>
+      </w:r>
+    </w:p>
+    <w:p>
+      <w:pPr>
+        <w:pStyle w:val="NoSpacing"/>
+      </w:pPr>
+    </w:p>
+    <w:p>
+      <w:pPr>
+        <w:pStyle w:val="NoSpacing"/>
+      </w:pPr>
+      <w:r>
+        <w:t>// Add a response interceptor</w:t>
+      </w:r>
+    </w:p>
+    <w:p>
+      <w:pPr>
+        <w:pStyle w:val="NoSpacing"/>
+      </w:pPr>
+      <w:r>
+        <w:t>api.interceptors.response.use(</w:t>
+      </w:r>
+    </w:p>
+    <w:p>
+      <w:pPr>
+        <w:pStyle w:val="NoSpacing"/>
+      </w:pPr>
+      <w:r>
+        <w:t xml:space="preserve">  (response) =&gt; {</w:t>
+      </w:r>
+    </w:p>
+    <w:p>
+      <w:pPr>
+        <w:pStyle w:val="NoSpacing"/>
+      </w:pPr>
+      <w:r>
+        <w:t xml:space="preserve">    return response;</w:t>
+      </w:r>
+    </w:p>
+    <w:p>
+      <w:pPr>
+        <w:pStyle w:val="NoSpacing"/>
+      </w:pPr>
+      <w:r>
         <w:lastRenderedPageBreak/>
-        <w:t xml:space="preserve">  }</w:t>
-      </w:r>
-    </w:p>
-    <w:p>
-      <w:pPr>
-        <w:pStyle w:val="NoSpacing"/>
-      </w:pPr>
-    </w:p>
-    <w:p>
-      <w:pPr>
-        <w:pStyle w:val="NoSpacing"/>
-      </w:pPr>
-      <w:r>
-        <w:t xml:space="preserve">  return data.access_token;</w:t>
-      </w:r>
-    </w:p>
-    <w:p>
-      <w:pPr>
-        <w:pStyle w:val="NoSpacing"/>
-      </w:pPr>
-      <w:r>
-        <w:t>};</w:t>
-      </w:r>
-    </w:p>
-    <w:p>
-      <w:pPr>
-        <w:pStyle w:val="NoSpacing"/>
-      </w:pPr>
-    </w:p>
-    <w:p>
-      <w:pPr>
-        <w:pStyle w:val="NoSpacing"/>
-      </w:pPr>
-      <w:r>
-        <w:t>// Add a request interceptor</w:t>
-      </w:r>
-    </w:p>
-    <w:p>
-      <w:pPr>
-        <w:pStyle w:val="NoSpacing"/>
-      </w:pPr>
-      <w:r>
-        <w:t>api.interceptors.request.use(</w:t>
-      </w:r>
-    </w:p>
-    <w:p>
-      <w:pPr>
-        <w:pStyle w:val="NoSpacing"/>
-      </w:pPr>
-      <w:r>
-        <w:t xml:space="preserve">  async (config) =&gt; {</w:t>
-      </w:r>
-    </w:p>
-    <w:p>
-      <w:pPr>
-        <w:pStyle w:val="NoSpacing"/>
-      </w:pPr>
-      <w:r>
-        <w:t xml:space="preserve">    const token = await getAccessToken();</w:t>
-      </w:r>
-    </w:p>
-    <w:p>
-      <w:pPr>
-        <w:pStyle w:val="NoSpacing"/>
-      </w:pPr>
-      <w:r>
-        <w:t xml:space="preserve">    if (token) {</w:t>
-      </w:r>
-    </w:p>
-    <w:p>
-      <w:pPr>
-        <w:pStyle w:val="NoSpacing"/>
-      </w:pPr>
-      <w:r>
-        <w:t xml:space="preserve">      config.headers['Authorization'] = `Bearer ${token}`;</w:t>
-      </w:r>
-    </w:p>
-    <w:p>
-      <w:pPr>
-        <w:pStyle w:val="NoSpacing"/>
-      </w:pPr>
-      <w:r>
-        <w:t xml:space="preserve">    }</w:t>
-      </w:r>
-    </w:p>
-    <w:p>
-      <w:pPr>
-        <w:pStyle w:val="NoSpacing"/>
-      </w:pPr>
-      <w:r>
-        <w:t xml:space="preserve">    return config;</w:t>
-      </w:r>
-    </w:p>
-    <w:p>
-      <w:pPr>
-        <w:pStyle w:val="NoSpacing"/>
-      </w:pPr>
-      <w:r>
-        <w:t xml:space="preserve">  },</w:t>
-      </w:r>
-    </w:p>
-    <w:p>
-      <w:pPr>
-        <w:pStyle w:val="NoSpacing"/>
-      </w:pPr>
-      <w:r>
-        <w:t xml:space="preserve">  (error) =&gt; {</w:t>
-      </w:r>
-    </w:p>
-    <w:p>
-      <w:pPr>
-        <w:pStyle w:val="NoSpacing"/>
-      </w:pPr>
-      <w:r>
-        <w:t xml:space="preserve">    return Promise.reject(error);</w:t>
-      </w:r>
-    </w:p>
-    <w:p>
-      <w:pPr>
-        <w:pStyle w:val="NoSpacing"/>
-      </w:pPr>
-      <w:r>
-        <w:t xml:space="preserve">  }</w:t>
-      </w:r>
-    </w:p>
-    <w:p>
-      <w:pPr>
-        <w:pStyle w:val="NoSpacing"/>
-      </w:pPr>
-      <w:r>
-        <w:t>);</w:t>
-      </w:r>
-    </w:p>
-    <w:p>
-      <w:pPr>
-        <w:pStyle w:val="NoSpacing"/>
-      </w:pPr>
-    </w:p>
-    <w:p>
-      <w:pPr>
-        <w:pStyle w:val="NoSpacing"/>
-      </w:pPr>
-      <w:r>
-        <w:t>// Add a response interceptor</w:t>
-      </w:r>
-    </w:p>
-    <w:p>
-      <w:pPr>
-        <w:pStyle w:val="NoSpacing"/>
-      </w:pPr>
-      <w:r>
-        <w:t>api.interceptors.response.use(</w:t>
-      </w:r>
-    </w:p>
-    <w:p>
-      <w:pPr>
-        <w:pStyle w:val="NoSpacing"/>
-      </w:pPr>
-      <w:r>
-        <w:t xml:space="preserve">  (response) =&gt; {</w:t>
-      </w:r>
-    </w:p>
-    <w:p>
-      <w:pPr>
-        <w:pStyle w:val="NoSpacing"/>
-      </w:pPr>
-      <w:r>
-        <w:t xml:space="preserve">    return response;</w:t>
-      </w:r>
-    </w:p>
-    <w:p>
-      <w:pPr>
-        <w:pStyle w:val="NoSpacing"/>
-      </w:pPr>
-      <w:r>
         <w:t xml:space="preserve">  },</w:t>
       </w:r>
     </w:p>
@@ -4107,6 +4106,7 @@
           <w:color w:val="0D0D0D"/>
           <w:bdr w:val="single" w:sz="2" w:space="0" w:color="E3E3E3" w:frame="1"/>
         </w:rPr>
+        <w:lastRenderedPageBreak/>
         <w:t>Database Connectivity with OAUTH</w:t>
       </w:r>
     </w:p>
@@ -4383,7 +4383,6 @@
           <w:szCs w:val="21"/>
           <w14:ligatures w14:val="none"/>
         </w:rPr>
-        <w:lastRenderedPageBreak/>
         <w:t>Building Authorization Login Pages: Auth0 includes a hosted login page that you can customize to match your brand.</w:t>
       </w:r>
     </w:p>
@@ -4585,6 +4584,7 @@
           <w:szCs w:val="24"/>
           <w14:ligatures w14:val="none"/>
         </w:rPr>
+        <w:lastRenderedPageBreak/>
         <w:t>Integration of Authorization Server with Database: Connect your Authorization Server with your user database. It usually involves configuring your Authorization Server to be able to read from the user database. This can be achieved either through direct database connections (JDBC for Java, ODBC for .NET), proprietary APIs, or database drivers specific to your technology stack.</w:t>
       </w:r>
     </w:p>
@@ -4959,10 +4959,716 @@
           <w:szCs w:val="24"/>
           <w14:ligatures w14:val="none"/>
         </w:rPr>
+        <w:lastRenderedPageBreak/>
         <w:t>The response type that's best for your application will depend on several factors, including what type of client it is (web-based, native, etc.), and whether it can securely store client secrets.</w:t>
       </w:r>
     </w:p>
     <w:p/>
+    <w:p>
+      <w:pPr>
+        <w:pStyle w:val="Heading1"/>
+      </w:pPr>
+      <w:r>
+        <w:t>How to Handle Session Timeout</w:t>
+      </w:r>
+    </w:p>
+    <w:p>
+      <w:pPr>
+        <w:pStyle w:val="NoSpacing"/>
+      </w:pPr>
+    </w:p>
+    <w:p>
+      <w:pPr>
+        <w:pStyle w:val="NoSpacing"/>
+      </w:pPr>
+      <w:r>
+        <w:t>import React, { useState, useEffect, useCallback } from 'react';</w:t>
+      </w:r>
+    </w:p>
+    <w:p>
+      <w:pPr>
+        <w:pStyle w:val="NoSpacing"/>
+      </w:pPr>
+    </w:p>
+    <w:p>
+      <w:pPr>
+        <w:pStyle w:val="NoSpacing"/>
+      </w:pPr>
+      <w:r>
+        <w:t xml:space="preserve">Create a </w:t>
+      </w:r>
+      <w:r>
+        <w:rPr>
+          <w:rStyle w:val="HTMLCode"/>
+          <w:rFonts w:eastAsiaTheme="minorHAnsi"/>
+        </w:rPr>
+        <w:t>useSessionTimeout</w:t>
+      </w:r>
+      <w:r>
+        <w:t xml:space="preserve"> custom hook to manage the session timeout logic.</w:t>
+      </w:r>
+    </w:p>
+    <w:p>
+      <w:pPr>
+        <w:pStyle w:val="NoSpacing"/>
+      </w:pPr>
+    </w:p>
+    <w:p>
+      <w:pPr>
+        <w:pStyle w:val="NoSpacing"/>
+      </w:pPr>
+      <w:r>
+        <w:t>// Custom Hook for session timeout</w:t>
+      </w:r>
+    </w:p>
+    <w:p>
+      <w:pPr>
+        <w:pStyle w:val="NoSpacing"/>
+      </w:pPr>
+      <w:r>
+        <w:t>const useSessionTimeout = (timeoutDuration, warningDuration) =&gt; {</w:t>
+      </w:r>
+    </w:p>
+    <w:p>
+      <w:pPr>
+        <w:pStyle w:val="NoSpacing"/>
+      </w:pPr>
+      <w:r>
+        <w:t xml:space="preserve">  const [timeout, setTimeout] = useState(timeoutDuration);</w:t>
+      </w:r>
+    </w:p>
+    <w:p>
+      <w:pPr>
+        <w:pStyle w:val="NoSpacing"/>
+      </w:pPr>
+      <w:r>
+        <w:t xml:space="preserve">  const [warning, setWarning] = useState(false);</w:t>
+      </w:r>
+    </w:p>
+    <w:p>
+      <w:pPr>
+        <w:pStyle w:val="NoSpacing"/>
+      </w:pPr>
+    </w:p>
+    <w:p>
+      <w:pPr>
+        <w:pStyle w:val="NoSpacing"/>
+      </w:pPr>
+      <w:r>
+        <w:t xml:space="preserve">  const resetTimeout = useCallback(() =&gt; {</w:t>
+      </w:r>
+    </w:p>
+    <w:p>
+      <w:pPr>
+        <w:pStyle w:val="NoSpacing"/>
+      </w:pPr>
+      <w:r>
+        <w:t xml:space="preserve">    setWarning(false);</w:t>
+      </w:r>
+    </w:p>
+    <w:p>
+      <w:pPr>
+        <w:pStyle w:val="NoSpacing"/>
+      </w:pPr>
+      <w:r>
+        <w:t xml:space="preserve">    setTimeout(timeoutDuration);</w:t>
+      </w:r>
+    </w:p>
+    <w:p>
+      <w:pPr>
+        <w:pStyle w:val="NoSpacing"/>
+      </w:pPr>
+    </w:p>
+    <w:p>
+      <w:pPr>
+        <w:pStyle w:val="NoSpacing"/>
+      </w:pPr>
+      <w:r>
+        <w:t xml:space="preserve">    fetch('/extend-session', {</w:t>
+      </w:r>
+    </w:p>
+    <w:p>
+      <w:pPr>
+        <w:pStyle w:val="NoSpacing"/>
+      </w:pPr>
+      <w:r>
+        <w:t xml:space="preserve">      method: 'POST',</w:t>
+      </w:r>
+    </w:p>
+    <w:p>
+      <w:pPr>
+        <w:pStyle w:val="NoSpacing"/>
+      </w:pPr>
+      <w:r>
+        <w:t xml:space="preserve">      credentials: 'include'</w:t>
+      </w:r>
+    </w:p>
+    <w:p>
+      <w:pPr>
+        <w:pStyle w:val="NoSpacing"/>
+      </w:pPr>
+      <w:r>
+        <w:t xml:space="preserve">    })</w:t>
+      </w:r>
+    </w:p>
+    <w:p>
+      <w:pPr>
+        <w:pStyle w:val="NoSpacing"/>
+      </w:pPr>
+      <w:r>
+        <w:t xml:space="preserve">    .then(response =&gt; {</w:t>
+      </w:r>
+    </w:p>
+    <w:p>
+      <w:pPr>
+        <w:pStyle w:val="NoSpacing"/>
+      </w:pPr>
+      <w:r>
+        <w:t xml:space="preserve">      if (response.ok) {</w:t>
+      </w:r>
+    </w:p>
+    <w:p>
+      <w:pPr>
+        <w:pStyle w:val="NoSpacing"/>
+      </w:pPr>
+      <w:r>
+        <w:t xml:space="preserve">        console.log('Session extended');</w:t>
+      </w:r>
+    </w:p>
+    <w:p>
+      <w:pPr>
+        <w:pStyle w:val="NoSpacing"/>
+      </w:pPr>
+      <w:r>
+        <w:t xml:space="preserve">      } else {</w:t>
+      </w:r>
+    </w:p>
+    <w:p>
+      <w:pPr>
+        <w:pStyle w:val="NoSpacing"/>
+      </w:pPr>
+      <w:r>
+        <w:t xml:space="preserve">        console.log('Failed to extend session');</w:t>
+      </w:r>
+    </w:p>
+    <w:p>
+      <w:pPr>
+        <w:pStyle w:val="NoSpacing"/>
+      </w:pPr>
+      <w:r>
+        <w:t xml:space="preserve">      }</w:t>
+      </w:r>
+    </w:p>
+    <w:p>
+      <w:pPr>
+        <w:pStyle w:val="NoSpacing"/>
+      </w:pPr>
+      <w:r>
+        <w:t xml:space="preserve">    })</w:t>
+      </w:r>
+    </w:p>
+    <w:p>
+      <w:pPr>
+        <w:pStyle w:val="NoSpacing"/>
+      </w:pPr>
+      <w:r>
+        <w:t xml:space="preserve">    .catch(error =&gt; console.error('Error extending session:', error));</w:t>
+      </w:r>
+    </w:p>
+    <w:p>
+      <w:pPr>
+        <w:pStyle w:val="NoSpacing"/>
+      </w:pPr>
+      <w:r>
+        <w:t xml:space="preserve">  }, [timeoutDuration]);</w:t>
+      </w:r>
+    </w:p>
+    <w:p>
+      <w:pPr>
+        <w:pStyle w:val="NoSpacing"/>
+      </w:pPr>
+    </w:p>
+    <w:p>
+      <w:pPr>
+        <w:pStyle w:val="NoSpacing"/>
+      </w:pPr>
+      <w:r>
+        <w:t xml:space="preserve">  useEffect(() =&gt; {</w:t>
+      </w:r>
+    </w:p>
+    <w:p>
+      <w:pPr>
+        <w:pStyle w:val="NoSpacing"/>
+      </w:pPr>
+      <w:r>
+        <w:t xml:space="preserve">    const warningTimer = setTimeout(() =&gt; {</w:t>
+      </w:r>
+    </w:p>
+    <w:p>
+      <w:pPr>
+        <w:pStyle w:val="NoSpacing"/>
+      </w:pPr>
+      <w:r>
+        <w:t xml:space="preserve">      setWarning(true);</w:t>
+      </w:r>
+    </w:p>
+    <w:p>
+      <w:pPr>
+        <w:pStyle w:val="NoSpacing"/>
+      </w:pPr>
+      <w:r>
+        <w:t xml:space="preserve">    }, timeoutDuration - warningDuration);</w:t>
+      </w:r>
+    </w:p>
+    <w:p>
+      <w:pPr>
+        <w:pStyle w:val="NoSpacing"/>
+      </w:pPr>
+    </w:p>
+    <w:p>
+      <w:pPr>
+        <w:pStyle w:val="NoSpacing"/>
+      </w:pPr>
+      <w:r>
+        <w:t xml:space="preserve">    const timeoutTimer = setTimeout(() =&gt; {</w:t>
+      </w:r>
+    </w:p>
+    <w:p>
+      <w:pPr>
+        <w:pStyle w:val="NoSpacing"/>
+      </w:pPr>
+      <w:r>
+        <w:t xml:space="preserve">      // Add your logout logic here</w:t>
+      </w:r>
+    </w:p>
+    <w:p>
+      <w:pPr>
+        <w:pStyle w:val="NoSpacing"/>
+      </w:pPr>
+      <w:r>
+        <w:t xml:space="preserve">      alert('Session expired. Logging out...');</w:t>
+      </w:r>
+    </w:p>
+    <w:p>
+      <w:pPr>
+        <w:pStyle w:val="NoSpacing"/>
+      </w:pPr>
+      <w:r>
+        <w:t xml:space="preserve">      // Example: window.location.href = '/logout';</w:t>
+      </w:r>
+    </w:p>
+    <w:p>
+      <w:pPr>
+        <w:pStyle w:val="NoSpacing"/>
+      </w:pPr>
+      <w:r>
+        <w:t xml:space="preserve">    }, timeoutDuration);</w:t>
+      </w:r>
+    </w:p>
+    <w:p>
+      <w:pPr>
+        <w:pStyle w:val="NoSpacing"/>
+      </w:pPr>
+    </w:p>
+    <w:p>
+      <w:pPr>
+        <w:pStyle w:val="NoSpacing"/>
+      </w:pPr>
+      <w:r>
+        <w:t xml:space="preserve">    return () =&gt; {</w:t>
+      </w:r>
+    </w:p>
+    <w:p>
+      <w:pPr>
+        <w:pStyle w:val="NoSpacing"/>
+      </w:pPr>
+      <w:r>
+        <w:t xml:space="preserve">      clearTimeout(warningTimer);</w:t>
+      </w:r>
+    </w:p>
+    <w:p>
+      <w:pPr>
+        <w:pStyle w:val="NoSpacing"/>
+      </w:pPr>
+      <w:r>
+        <w:t xml:space="preserve">      clearTimeout(timeoutTimer);</w:t>
+      </w:r>
+    </w:p>
+    <w:p>
+      <w:pPr>
+        <w:pStyle w:val="NoSpacing"/>
+      </w:pPr>
+      <w:r>
+        <w:lastRenderedPageBreak/>
+        <w:t xml:space="preserve">    };</w:t>
+      </w:r>
+    </w:p>
+    <w:p>
+      <w:pPr>
+        <w:pStyle w:val="NoSpacing"/>
+      </w:pPr>
+      <w:r>
+        <w:t xml:space="preserve">  }, [timeoutDuration, warningDuration, resetTimeout]);</w:t>
+      </w:r>
+    </w:p>
+    <w:p>
+      <w:pPr>
+        <w:pStyle w:val="NoSpacing"/>
+      </w:pPr>
+    </w:p>
+    <w:p>
+      <w:pPr>
+        <w:pStyle w:val="NoSpacing"/>
+      </w:pPr>
+      <w:r>
+        <w:t xml:space="preserve">  return [warning, resetTimeout];</w:t>
+      </w:r>
+    </w:p>
+    <w:p>
+      <w:pPr>
+        <w:pStyle w:val="NoSpacing"/>
+      </w:pPr>
+      <w:r>
+        <w:t>};</w:t>
+      </w:r>
+    </w:p>
+    <w:p>
+      <w:pPr>
+        <w:pStyle w:val="NoSpacing"/>
+      </w:pPr>
+    </w:p>
+    <w:p>
+      <w:pPr>
+        <w:pStyle w:val="Heading4"/>
+      </w:pPr>
+      <w:r>
+        <w:t>//Step 2: Using the Hook in a Component</w:t>
+      </w:r>
+    </w:p>
+    <w:p>
+      <w:pPr>
+        <w:pStyle w:val="NormalWeb"/>
+      </w:pPr>
+      <w:r>
+        <w:t>Use the custom hook in your main component or a higher-order component that wraps around your app.</w:t>
+      </w:r>
+    </w:p>
+    <w:p>
+      <w:pPr>
+        <w:pStyle w:val="NoSpacing"/>
+      </w:pPr>
+      <w:r>
+        <w:t>const App = () =&gt; {</w:t>
+      </w:r>
+    </w:p>
+    <w:p>
+      <w:pPr>
+        <w:pStyle w:val="NoSpacing"/>
+      </w:pPr>
+      <w:r>
+        <w:t xml:space="preserve">  const [warning, resetTimeout] = useSessionTimeout(30 * 60 * 1000, 5 * 60 * 1000); // 30 min session, 5 min warning</w:t>
+      </w:r>
+    </w:p>
+    <w:p>
+      <w:pPr>
+        <w:pStyle w:val="NoSpacing"/>
+      </w:pPr>
+    </w:p>
+    <w:p>
+      <w:pPr>
+        <w:pStyle w:val="NoSpacing"/>
+      </w:pPr>
+      <w:r>
+        <w:t xml:space="preserve">  useEffect(() =&gt; {</w:t>
+      </w:r>
+    </w:p>
+    <w:p>
+      <w:pPr>
+        <w:pStyle w:val="NoSpacing"/>
+      </w:pPr>
+      <w:r>
+        <w:t xml:space="preserve">    const handleActivity = () =&gt; {</w:t>
+      </w:r>
+    </w:p>
+    <w:p>
+      <w:pPr>
+        <w:pStyle w:val="NoSpacing"/>
+      </w:pPr>
+      <w:r>
+        <w:t xml:space="preserve">      resetTimeout();</w:t>
+      </w:r>
+    </w:p>
+    <w:p>
+      <w:pPr>
+        <w:pStyle w:val="NoSpacing"/>
+      </w:pPr>
+      <w:r>
+        <w:t xml:space="preserve">    };</w:t>
+      </w:r>
+    </w:p>
+    <w:p>
+      <w:pPr>
+        <w:pStyle w:val="NoSpacing"/>
+      </w:pPr>
+    </w:p>
+    <w:p>
+      <w:pPr>
+        <w:pStyle w:val="NoSpacing"/>
+      </w:pPr>
+      <w:r>
+        <w:t xml:space="preserve">    window.addEventListener('mousemove', handleActivity);</w:t>
+      </w:r>
+    </w:p>
+    <w:p>
+      <w:pPr>
+        <w:pStyle w:val="NoSpacing"/>
+      </w:pPr>
+      <w:r>
+        <w:t xml:space="preserve">    window.addEventListener('keydown', handleActivity);</w:t>
+      </w:r>
+    </w:p>
+    <w:p>
+      <w:pPr>
+        <w:pStyle w:val="NoSpacing"/>
+      </w:pPr>
+    </w:p>
+    <w:p>
+      <w:pPr>
+        <w:pStyle w:val="NoSpacing"/>
+      </w:pPr>
+      <w:r>
+        <w:t xml:space="preserve">    return () =&gt; {</w:t>
+      </w:r>
+    </w:p>
+    <w:p>
+      <w:pPr>
+        <w:pStyle w:val="NoSpacing"/>
+      </w:pPr>
+      <w:r>
+        <w:t xml:space="preserve">      window.removeEventListener('mousemove', handleActivity);</w:t>
+      </w:r>
+    </w:p>
+    <w:p>
+      <w:pPr>
+        <w:pStyle w:val="NoSpacing"/>
+      </w:pPr>
+      <w:r>
+        <w:t xml:space="preserve">      window.removeEventListener('keydown', handleActivity);</w:t>
+      </w:r>
+    </w:p>
+    <w:p>
+      <w:pPr>
+        <w:pStyle w:val="NoSpacing"/>
+      </w:pPr>
+      <w:r>
+        <w:t xml:space="preserve">    };</w:t>
+      </w:r>
+    </w:p>
+    <w:p>
+      <w:pPr>
+        <w:pStyle w:val="NoSpacing"/>
+      </w:pPr>
+      <w:r>
+        <w:t xml:space="preserve">  }, [resetTimeout]);</w:t>
+      </w:r>
+    </w:p>
+    <w:p>
+      <w:pPr>
+        <w:pStyle w:val="NoSpacing"/>
+      </w:pPr>
+    </w:p>
+    <w:p>
+      <w:pPr>
+        <w:pStyle w:val="NoSpacing"/>
+      </w:pPr>
+      <w:r>
+        <w:t xml:space="preserve">  return (</w:t>
+      </w:r>
+    </w:p>
+    <w:p>
+      <w:pPr>
+        <w:pStyle w:val="NoSpacing"/>
+      </w:pPr>
+      <w:r>
+        <w:t xml:space="preserve">    &lt;div&gt;</w:t>
+      </w:r>
+    </w:p>
+    <w:p>
+      <w:pPr>
+        <w:pStyle w:val="NoSpacing"/>
+      </w:pPr>
+      <w:r>
+        <w:t xml:space="preserve">      {warning &amp;&amp; (</w:t>
+      </w:r>
+    </w:p>
+    <w:p>
+      <w:pPr>
+        <w:pStyle w:val="NoSpacing"/>
+      </w:pPr>
+      <w:r>
+        <w:t xml:space="preserve">        &lt;div className="session-warning"&gt;</w:t>
+      </w:r>
+    </w:p>
+    <w:p>
+      <w:pPr>
+        <w:pStyle w:val="NoSpacing"/>
+      </w:pPr>
+      <w:r>
+        <w:t xml:space="preserve">          &lt;p&gt;Your session is about to expire. Click anywhere to extend your session.&lt;/p&gt;</w:t>
+      </w:r>
+    </w:p>
+    <w:p>
+      <w:pPr>
+        <w:pStyle w:val="NoSpacing"/>
+      </w:pPr>
+      <w:r>
+        <w:t xml:space="preserve">        &lt;/div&gt;</w:t>
+      </w:r>
+    </w:p>
+    <w:p>
+      <w:pPr>
+        <w:pStyle w:val="NoSpacing"/>
+      </w:pPr>
+      <w:r>
+        <w:t xml:space="preserve">      )}</w:t>
+      </w:r>
+    </w:p>
+    <w:p>
+      <w:pPr>
+        <w:pStyle w:val="NoSpacing"/>
+      </w:pPr>
+      <w:r>
+        <w:t xml:space="preserve">      {/* Your app components go here */}</w:t>
+      </w:r>
+    </w:p>
+    <w:p>
+      <w:pPr>
+        <w:pStyle w:val="NoSpacing"/>
+      </w:pPr>
+      <w:r>
+        <w:t xml:space="preserve">    &lt;/div&gt;</w:t>
+      </w:r>
+    </w:p>
+    <w:p>
+      <w:pPr>
+        <w:pStyle w:val="NoSpacing"/>
+      </w:pPr>
+      <w:r>
+        <w:t xml:space="preserve">  );</w:t>
+      </w:r>
+    </w:p>
+    <w:p>
+      <w:pPr>
+        <w:pStyle w:val="NoSpacing"/>
+      </w:pPr>
+      <w:r>
+        <w:t>};</w:t>
+      </w:r>
+    </w:p>
+    <w:p>
+      <w:pPr>
+        <w:pStyle w:val="NoSpacing"/>
+      </w:pPr>
+    </w:p>
+    <w:p>
+      <w:pPr>
+        <w:pStyle w:val="NoSpacing"/>
+      </w:pPr>
+      <w:r>
+        <w:t>export default App;</w:t>
+      </w:r>
+    </w:p>
+    <w:p>
+      <w:pPr>
+        <w:pStyle w:val="NoSpacing"/>
+      </w:pPr>
+    </w:p>
+    <w:p>
+      <w:pPr>
+        <w:pStyle w:val="Heading3"/>
+      </w:pPr>
+      <w:r>
+        <w:t>Step 4: Backend Support</w:t>
+      </w:r>
+    </w:p>
+    <w:p>
+      <w:pPr>
+        <w:pStyle w:val="NormalWeb"/>
+      </w:pPr>
+      <w:r>
+        <w:t>Ensure your backend supports session renewal. For instance, in an Express.js backend, you might have a route to extend the session.</w:t>
+      </w:r>
+    </w:p>
+    <w:p>
+      <w:pPr>
+        <w:pStyle w:val="NoSpacing"/>
+      </w:pPr>
+      <w:r>
+        <w:lastRenderedPageBreak/>
+        <w:t>app.post('/extend-session', (req, res) =&gt; {</w:t>
+      </w:r>
+    </w:p>
+    <w:p>
+      <w:pPr>
+        <w:pStyle w:val="NoSpacing"/>
+      </w:pPr>
+      <w:r>
+        <w:t xml:space="preserve">  if (req.session) {</w:t>
+      </w:r>
+    </w:p>
+    <w:p>
+      <w:pPr>
+        <w:pStyle w:val="NoSpacing"/>
+      </w:pPr>
+      <w:r>
+        <w:t xml:space="preserve">    req.session.cookie.maxAge = 30 * 60 * 1000; // 30 minutes</w:t>
+      </w:r>
+    </w:p>
+    <w:p>
+      <w:pPr>
+        <w:pStyle w:val="NoSpacing"/>
+      </w:pPr>
+      <w:r>
+        <w:t xml:space="preserve">    res.sendStatus(200);</w:t>
+      </w:r>
+    </w:p>
+    <w:p>
+      <w:pPr>
+        <w:pStyle w:val="NoSpacing"/>
+      </w:pPr>
+      <w:r>
+        <w:t xml:space="preserve">  } else {</w:t>
+      </w:r>
+    </w:p>
+    <w:p>
+      <w:pPr>
+        <w:pStyle w:val="NoSpacing"/>
+      </w:pPr>
+      <w:r>
+        <w:t xml:space="preserve">    res.sendStatus(401);</w:t>
+      </w:r>
+    </w:p>
+    <w:p>
+      <w:pPr>
+        <w:pStyle w:val="NoSpacing"/>
+      </w:pPr>
+      <w:r>
+        <w:t xml:space="preserve">  }</w:t>
+      </w:r>
+    </w:p>
+    <w:p>
+      <w:pPr>
+        <w:pStyle w:val="NoSpacing"/>
+      </w:pPr>
+      <w:r>
+        <w:t>});</w:t>
+      </w:r>
+    </w:p>
+    <w:p>
+      <w:pPr>
+        <w:pStyle w:val="NoSpacing"/>
+      </w:pPr>
+    </w:p>
     <w:sectPr>
       <w:pgSz w:w="12240" w:h="15840"/>
       <w:pgMar w:top="1440" w:right="1440" w:bottom="1440" w:left="1440" w:header="720" w:footer="720" w:gutter="0"/>
@@ -6897,6 +7603,29 @@
       <w:szCs w:val="24"/>
     </w:rPr>
   </w:style>
+  <w:style w:type="paragraph" w:styleId="Heading4">
+    <w:name w:val="heading 4"/>
+    <w:basedOn w:val="Normal"/>
+    <w:next w:val="Normal"/>
+    <w:link w:val="Heading4Char"/>
+    <w:uiPriority w:val="9"/>
+    <w:semiHidden/>
+    <w:unhideWhenUsed/>
+    <w:qFormat/>
+    <w:rsid w:val="009313A6"/>
+    <w:pPr>
+      <w:keepNext/>
+      <w:keepLines/>
+      <w:spacing w:before="40" w:after="0"/>
+      <w:outlineLvl w:val="3"/>
+    </w:pPr>
+    <w:rPr>
+      <w:rFonts w:asciiTheme="majorHAnsi" w:eastAsiaTheme="majorEastAsia" w:hAnsiTheme="majorHAnsi" w:cstheme="majorBidi"/>
+      <w:i/>
+      <w:iCs/>
+      <w:color w:val="2F5496" w:themeColor="accent1" w:themeShade="BF"/>
+    </w:rPr>
+  </w:style>
   <w:style w:type="character" w:default="1" w:styleId="DefaultParagraphFont">
     <w:name w:val="Default Paragraph Font"/>
     <w:uiPriority w:val="1"/>
@@ -7060,6 +7789,20 @@
       <w:ind w:left="720"/>
       <w:contextualSpacing/>
     </w:pPr>
+  </w:style>
+  <w:style w:type="character" w:customStyle="1" w:styleId="Heading4Char">
+    <w:name w:val="Heading 4 Char"/>
+    <w:basedOn w:val="DefaultParagraphFont"/>
+    <w:link w:val="Heading4"/>
+    <w:uiPriority w:val="9"/>
+    <w:semiHidden/>
+    <w:rsid w:val="009313A6"/>
+    <w:rPr>
+      <w:rFonts w:asciiTheme="majorHAnsi" w:eastAsiaTheme="majorEastAsia" w:hAnsiTheme="majorHAnsi" w:cstheme="majorBidi"/>
+      <w:i/>
+      <w:iCs/>
+      <w:color w:val="2F5496" w:themeColor="accent1" w:themeShade="BF"/>
+    </w:rPr>
   </w:style>
 </w:styles>
 </file>

</xml_diff>